<commit_message>
Final build. Game complete.
</commit_message>
<xml_diff>
--- a/Assets/Documents/Project 3 Rubric.docx
+++ b/Assets/Documents/Project 3 Rubric.docx
@@ -14,11 +14,11 @@
         <w:tblLook w:val="04A0" w:firstRow="1" w:lastRow="0" w:firstColumn="1" w:lastColumn="0" w:noHBand="0" w:noVBand="1"/>
       </w:tblPr>
       <w:tblGrid>
-        <w:gridCol w:w="1778"/>
-        <w:gridCol w:w="1942"/>
-        <w:gridCol w:w="1704"/>
-        <w:gridCol w:w="1752"/>
-        <w:gridCol w:w="2184"/>
+        <w:gridCol w:w="1781"/>
+        <w:gridCol w:w="1945"/>
+        <w:gridCol w:w="1711"/>
+        <w:gridCol w:w="1760"/>
+        <w:gridCol w:w="2163"/>
       </w:tblGrid>
       <w:tr>
         <w:tc>
@@ -49,7 +49,6 @@
                 <w:szCs w:val="20"/>
               </w:rPr>
             </w:pPr>
-            <w:bookmarkStart w:id="0" w:name="_GoBack" w:colFirst="0" w:colLast="0"/>
             <w:r>
               <w:rPr>
                 <w:rFonts w:ascii="Arial" w:eastAsia="Times New Roman" w:hAnsi="Arial" w:cs="Arial"/>
@@ -971,29 +970,19 @@
                 <w:szCs w:val="16"/>
                 <w:bdr w:val="none" w:sz="0" w:space="0" w:color="auto" w:frame="1"/>
               </w:rPr>
-              <w:t xml:space="preserve">Lobby and </w:t>
-            </w:r>
-            <w:proofErr w:type="gramStart"/>
-            <w:r>
-              <w:rPr>
-                <w:rFonts w:ascii="Arial" w:eastAsia="Times New Roman" w:hAnsi="Arial" w:cs="Arial"/>
-                <w:color w:val="000000"/>
-                <w:sz w:val="16"/>
-                <w:szCs w:val="16"/>
-                <w:bdr w:val="none" w:sz="0" w:space="0" w:color="auto" w:frame="1"/>
-              </w:rPr>
-              <w:t>networking  few</w:t>
-            </w:r>
-            <w:proofErr w:type="gramEnd"/>
-            <w:r>
-              <w:rPr>
-                <w:rFonts w:ascii="Arial" w:eastAsia="Times New Roman" w:hAnsi="Arial" w:cs="Arial"/>
-                <w:color w:val="000000"/>
-                <w:sz w:val="16"/>
-                <w:szCs w:val="16"/>
-                <w:bdr w:val="none" w:sz="0" w:space="0" w:color="auto" w:frame="1"/>
-              </w:rPr>
-              <w:t xml:space="preserve"> errors or bugs</w:t>
+              <w:t>Lobby and networking</w:t>
+            </w:r>
+            <w:bookmarkStart w:id="0" w:name="_GoBack"/>
+            <w:bookmarkEnd w:id="0"/>
+            <w:r>
+              <w:rPr>
+                <w:rFonts w:ascii="Arial" w:eastAsia="Times New Roman" w:hAnsi="Arial" w:cs="Arial"/>
+                <w:color w:val="000000"/>
+                <w:sz w:val="16"/>
+                <w:szCs w:val="16"/>
+                <w:bdr w:val="none" w:sz="0" w:space="0" w:color="auto" w:frame="1"/>
+              </w:rPr>
+              <w:t> few errors or bugs</w:t>
             </w:r>
           </w:p>
         </w:tc>
@@ -2762,7 +2751,6 @@
           </w:p>
         </w:tc>
       </w:tr>
-      <w:bookmarkEnd w:id="0"/>
     </w:tbl>
     <w:p>
       <w:pPr>

</xml_diff>